<commit_message>
Doku: \josieclass-Command für spieleigene Klassen, \cocosclass für cocos2d-Klassen + Grundlagen und Architektur ein bisschen was
</commit_message>
<xml_diff>
--- a/Dokumentation/Doku Gliederung.docx
+++ b/Dokumentation/Doku Gliederung.docx
@@ -303,8 +303,6 @@
         </w:rPr>
         <w:tab/>
       </w:r>
-      <w:bookmarkStart w:id="0" w:name="_GoBack"/>
-      <w:bookmarkEnd w:id="0"/>
     </w:p>
     <w:p>
       <w:pPr>
@@ -1061,6 +1059,11 @@
       <w:r>
         <w:t>Tutorial: dem Leser verständlich machen wie man alles einstellt damit man arbeiten kann</w:t>
       </w:r>
+      <w:r>
+        <w:t xml:space="preserve">  (NOTIZ: pfade dürfen eine bestimmte länge nicht überschreiten)</w:t>
+      </w:r>
+      <w:bookmarkStart w:id="0" w:name="_GoBack"/>
+      <w:bookmarkEnd w:id="0"/>
     </w:p>
     <w:p>
       <w:pPr>
@@ -1172,6 +1175,35 @@
       <w:proofErr w:type="gramEnd"/>
       <w:r>
         <w:t xml:space="preserve"> von cocos2d)</w:t>
+      </w:r>
+    </w:p>
+    <w:p/>
+    <w:p/>
+    <w:p>
+      <w:r>
+        <w:t xml:space="preserve">WARUM </w:t>
+      </w:r>
+      <w:proofErr w:type="gramStart"/>
+      <w:r>
+        <w:t>sind</w:t>
+      </w:r>
+      <w:proofErr w:type="gramEnd"/>
+      <w:r>
+        <w:t xml:space="preserve"> Level Hud und BossLEvel Hud extra. (</w:t>
+      </w:r>
+      <w:proofErr w:type="gramStart"/>
+      <w:r>
+        <w:t>sind</w:t>
+      </w:r>
+      <w:proofErr w:type="gramEnd"/>
+      <w:r>
+        <w:t xml:space="preserve"> so verschieden)</w:t>
+      </w:r>
+    </w:p>
+    <w:p/>
+    <w:p>
+      <w:r>
+        <w:t>Dokumentieren wer was von der Doku geschrieben hat</w:t>
       </w:r>
     </w:p>
     <w:p/>

</xml_diff>